<commit_message>
Se reviso y corrigio los trazos gruesos de los casos de uso confirmar asignacion de paciente y modificar datos de usuario
</commit_message>
<xml_diff>
--- a/repository/S.A.P.O/Producto/Iteraciones/Iteracion_02/02_Documento_Requerimiento/Trazos gruesos/Trazo_Grueso_CU_Modificar_Datos_Usuario.docx
+++ b/repository/S.A.P.O/Producto/Iteraciones/Iteracion_02/02_Documento_Requerimiento/Trazos gruesos/Trazo_Grueso_CU_Modificar_Datos_Usuario.docx
@@ -613,6 +613,7 @@
           </w:tcPr>
           <w:p>
             <w:pPr>
+              <w:jc w:val="both"/>
               <w:rPr>
                 <w:rFonts w:ascii="Arial" w:hAnsi="Arial" w:cs="Arial"/>
                 <w:sz w:val="22"/>
@@ -640,6 +641,7 @@
           </w:p>
           <w:p>
             <w:pPr>
+              <w:jc w:val="both"/>
               <w:rPr>
                 <w:rFonts w:ascii="Arial" w:hAnsi="Arial" w:cs="Arial"/>
                 <w:sz w:val="22"/>
@@ -652,7 +654,23 @@
                 <w:sz w:val="22"/>
                 <w:szCs w:val="22"/>
               </w:rPr>
-              <w:t>El caso de uso comienza cuando un usuario del sistema ingresa a la opción “Modificar datos de usuario”. El sistema muestra los siguientes datos: nombre, apellido, e-mail, fecha de nacimiento, tipo y número de documento, nombre de usuario y contraseña. El sistema ofrece la oportunidad de modificar los siguientes: nombre, apellido, e-mail, fecha de nacimiento y contraseña. Si el usuario lo desea modifica alguno de los datos. El caso de uso finaliza cuando se han registrado los cambios en el sistema o el usuario cancela las modificaciones.</w:t>
+              <w:t xml:space="preserve">El caso de uso comienza cuando un usuario del sistema ingresa a la opción “Modificar datos de usuario”. El sistema muestra los siguientes datos: nombre, apellido, e-mail, fecha de nacimiento, tipo y número de documento, nombre de usuario y contraseña. El sistema ofrece la oportunidad de modificar los siguientes: nombre, apellido, e-mail, fecha de nacimiento y contraseña. Si el usuario lo desea modifica alguno de los datos. </w:t>
+            </w:r>
+            <w:r>
+              <w:rPr>
+                <w:rFonts w:ascii="Arial" w:hAnsi="Arial" w:cs="Arial"/>
+                <w:sz w:val="22"/>
+                <w:szCs w:val="22"/>
+              </w:rPr>
+              <w:t xml:space="preserve">En caso de querer modificar la contraseña el sistema solicita la actual, la nueva y la confirmación de la nueva. </w:t>
+            </w:r>
+            <w:r>
+              <w:rPr>
+                <w:rFonts w:ascii="Arial" w:hAnsi="Arial" w:cs="Arial"/>
+                <w:sz w:val="22"/>
+                <w:szCs w:val="22"/>
+              </w:rPr>
+              <w:t>El caso de uso finaliza cuando se han registrado los cambios en el sistema o el usuario cancela las modificaciones.</w:t>
             </w:r>
           </w:p>
           <w:p>
@@ -881,7 +899,15 @@
                 <w:sz w:val="22"/>
                 <w:szCs w:val="22"/>
               </w:rPr>
-              <w:t>06/09/2013</w:t>
+              <w:t>25</w:t>
+            </w:r>
+            <w:r>
+              <w:rPr>
+                <w:rFonts w:ascii="Arial" w:hAnsi="Arial" w:cs="Arial"/>
+                <w:sz w:val="22"/>
+                <w:szCs w:val="22"/>
+              </w:rPr>
+              <w:t>/09/2013</w:t>
             </w:r>
           </w:p>
         </w:tc>

</xml_diff>